<commit_message>
docs: corregir planificacion de la iteracion C6
</commit_message>
<xml_diff>
--- a/3. Etapa de construcción/Iteración 6/Plan de iteración/Plan de Iteración C6_Vesta Risk Manager_T-Code.docx
+++ b/3. Etapa de construcción/Iteración 6/Plan de iteración/Plan de Iteración C6_Vesta Risk Manager_T-Code.docx
@@ -2595,7 +2595,23 @@
                 <w:sz w:val="22"/>
                 <w:szCs w:val="22"/>
               </w:rPr>
-              <w:t>12/02</w:t>
+              <w:t>06</w:t>
+            </w:r>
+            <w:r>
+              <w:rPr>
+                <w:rFonts w:asciiTheme="minorHAnsi" w:hAnsiTheme="minorHAnsi" w:cstheme="minorHAnsi"/>
+                <w:sz w:val="22"/>
+                <w:szCs w:val="22"/>
+              </w:rPr>
+              <w:t>/0</w:t>
+            </w:r>
+            <w:r>
+              <w:rPr>
+                <w:rFonts w:asciiTheme="minorHAnsi" w:hAnsiTheme="minorHAnsi" w:cstheme="minorHAnsi"/>
+                <w:sz w:val="22"/>
+                <w:szCs w:val="22"/>
+              </w:rPr>
+              <w:t>3</w:t>
             </w:r>
           </w:p>
         </w:tc>
@@ -2627,15 +2643,23 @@
                 <w:sz w:val="22"/>
                 <w:szCs w:val="22"/>
               </w:rPr>
-              <w:t>9</w:t>
-            </w:r>
-            <w:r>
-              <w:rPr>
-                <w:rFonts w:asciiTheme="minorHAnsi" w:hAnsiTheme="minorHAnsi" w:cstheme="minorHAnsi"/>
-                <w:sz w:val="22"/>
-                <w:szCs w:val="22"/>
-              </w:rPr>
-              <w:t>/02</w:t>
+              <w:t>5</w:t>
+            </w:r>
+            <w:r>
+              <w:rPr>
+                <w:rFonts w:asciiTheme="minorHAnsi" w:hAnsiTheme="minorHAnsi" w:cstheme="minorHAnsi"/>
+                <w:sz w:val="22"/>
+                <w:szCs w:val="22"/>
+              </w:rPr>
+              <w:t>/0</w:t>
+            </w:r>
+            <w:r>
+              <w:rPr>
+                <w:rFonts w:asciiTheme="minorHAnsi" w:hAnsiTheme="minorHAnsi" w:cstheme="minorHAnsi"/>
+                <w:sz w:val="22"/>
+                <w:szCs w:val="22"/>
+              </w:rPr>
+              <w:t>3</w:t>
             </w:r>
           </w:p>
         </w:tc>
@@ -2743,7 +2767,23 @@
                 <w:sz w:val="22"/>
                 <w:szCs w:val="22"/>
               </w:rPr>
-              <w:t>12/02</w:t>
+              <w:t>06</w:t>
+            </w:r>
+            <w:r>
+              <w:rPr>
+                <w:rFonts w:asciiTheme="minorHAnsi" w:hAnsiTheme="minorHAnsi" w:cstheme="minorHAnsi"/>
+                <w:sz w:val="22"/>
+                <w:szCs w:val="22"/>
+              </w:rPr>
+              <w:t>/0</w:t>
+            </w:r>
+            <w:r>
+              <w:rPr>
+                <w:rFonts w:asciiTheme="minorHAnsi" w:hAnsiTheme="minorHAnsi" w:cstheme="minorHAnsi"/>
+                <w:sz w:val="22"/>
+                <w:szCs w:val="22"/>
+              </w:rPr>
+              <w:t>3</w:t>
             </w:r>
           </w:p>
         </w:tc>
@@ -2775,15 +2815,23 @@
                 <w:sz w:val="22"/>
                 <w:szCs w:val="22"/>
               </w:rPr>
-              <w:t>7</w:t>
-            </w:r>
-            <w:r>
-              <w:rPr>
-                <w:rFonts w:asciiTheme="minorHAnsi" w:hAnsiTheme="minorHAnsi" w:cstheme="minorHAnsi"/>
-                <w:sz w:val="22"/>
-                <w:szCs w:val="22"/>
-              </w:rPr>
-              <w:t>/02</w:t>
+              <w:t>1</w:t>
+            </w:r>
+            <w:r>
+              <w:rPr>
+                <w:rFonts w:asciiTheme="minorHAnsi" w:hAnsiTheme="minorHAnsi" w:cstheme="minorHAnsi"/>
+                <w:sz w:val="22"/>
+                <w:szCs w:val="22"/>
+              </w:rPr>
+              <w:t>/0</w:t>
+            </w:r>
+            <w:r>
+              <w:rPr>
+                <w:rFonts w:asciiTheme="minorHAnsi" w:hAnsiTheme="minorHAnsi" w:cstheme="minorHAnsi"/>
+                <w:sz w:val="22"/>
+                <w:szCs w:val="22"/>
+              </w:rPr>
+              <w:t>3</w:t>
             </w:r>
           </w:p>
         </w:tc>
@@ -2900,7 +2948,31 @@
                 <w:sz w:val="22"/>
                 <w:szCs w:val="22"/>
               </w:rPr>
-              <w:t>17/02</w:t>
+              <w:t>1</w:t>
+            </w:r>
+            <w:r>
+              <w:rPr>
+                <w:rFonts w:asciiTheme="minorHAnsi" w:hAnsiTheme="minorHAnsi" w:cstheme="minorHAnsi"/>
+                <w:sz w:val="22"/>
+                <w:szCs w:val="22"/>
+              </w:rPr>
+              <w:t>1</w:t>
+            </w:r>
+            <w:r>
+              <w:rPr>
+                <w:rFonts w:asciiTheme="minorHAnsi" w:hAnsiTheme="minorHAnsi" w:cstheme="minorHAnsi"/>
+                <w:sz w:val="22"/>
+                <w:szCs w:val="22"/>
+              </w:rPr>
+              <w:t>/0</w:t>
+            </w:r>
+            <w:r>
+              <w:rPr>
+                <w:rFonts w:asciiTheme="minorHAnsi" w:hAnsiTheme="minorHAnsi" w:cstheme="minorHAnsi"/>
+                <w:sz w:val="22"/>
+                <w:szCs w:val="22"/>
+              </w:rPr>
+              <w:t>3</w:t>
             </w:r>
           </w:p>
         </w:tc>
@@ -2924,7 +2996,31 @@
                 <w:sz w:val="22"/>
                 <w:szCs w:val="22"/>
               </w:rPr>
-              <w:t>18/02</w:t>
+              <w:t>1</w:t>
+            </w:r>
+            <w:r>
+              <w:rPr>
+                <w:rFonts w:asciiTheme="minorHAnsi" w:hAnsiTheme="minorHAnsi" w:cstheme="minorHAnsi"/>
+                <w:sz w:val="22"/>
+                <w:szCs w:val="22"/>
+              </w:rPr>
+              <w:t>2</w:t>
+            </w:r>
+            <w:r>
+              <w:rPr>
+                <w:rFonts w:asciiTheme="minorHAnsi" w:hAnsiTheme="minorHAnsi" w:cstheme="minorHAnsi"/>
+                <w:sz w:val="22"/>
+                <w:szCs w:val="22"/>
+              </w:rPr>
+              <w:t>/0</w:t>
+            </w:r>
+            <w:r>
+              <w:rPr>
+                <w:rFonts w:asciiTheme="minorHAnsi" w:hAnsiTheme="minorHAnsi" w:cstheme="minorHAnsi"/>
+                <w:sz w:val="22"/>
+                <w:szCs w:val="22"/>
+              </w:rPr>
+              <w:t>3</w:t>
             </w:r>
           </w:p>
         </w:tc>
@@ -3041,7 +3137,31 @@
                 <w:sz w:val="22"/>
                 <w:szCs w:val="22"/>
               </w:rPr>
-              <w:t>17/02</w:t>
+              <w:t>1</w:t>
+            </w:r>
+            <w:r>
+              <w:rPr>
+                <w:rFonts w:asciiTheme="minorHAnsi" w:hAnsiTheme="minorHAnsi" w:cstheme="minorHAnsi"/>
+                <w:sz w:val="22"/>
+                <w:szCs w:val="22"/>
+              </w:rPr>
+              <w:t>1</w:t>
+            </w:r>
+            <w:r>
+              <w:rPr>
+                <w:rFonts w:asciiTheme="minorHAnsi" w:hAnsiTheme="minorHAnsi" w:cstheme="minorHAnsi"/>
+                <w:sz w:val="22"/>
+                <w:szCs w:val="22"/>
+              </w:rPr>
+              <w:t>/0</w:t>
+            </w:r>
+            <w:r>
+              <w:rPr>
+                <w:rFonts w:asciiTheme="minorHAnsi" w:hAnsiTheme="minorHAnsi" w:cstheme="minorHAnsi"/>
+                <w:sz w:val="22"/>
+                <w:szCs w:val="22"/>
+              </w:rPr>
+              <w:t>3</w:t>
             </w:r>
           </w:p>
         </w:tc>
@@ -3065,7 +3185,31 @@
                 <w:sz w:val="22"/>
                 <w:szCs w:val="22"/>
               </w:rPr>
-              <w:t>18/02</w:t>
+              <w:t>1</w:t>
+            </w:r>
+            <w:r>
+              <w:rPr>
+                <w:rFonts w:asciiTheme="minorHAnsi" w:hAnsiTheme="minorHAnsi" w:cstheme="minorHAnsi"/>
+                <w:sz w:val="22"/>
+                <w:szCs w:val="22"/>
+              </w:rPr>
+              <w:t>2</w:t>
+            </w:r>
+            <w:r>
+              <w:rPr>
+                <w:rFonts w:asciiTheme="minorHAnsi" w:hAnsiTheme="minorHAnsi" w:cstheme="minorHAnsi"/>
+                <w:sz w:val="22"/>
+                <w:szCs w:val="22"/>
+              </w:rPr>
+              <w:t>/0</w:t>
+            </w:r>
+            <w:r>
+              <w:rPr>
+                <w:rFonts w:asciiTheme="minorHAnsi" w:hAnsiTheme="minorHAnsi" w:cstheme="minorHAnsi"/>
+                <w:sz w:val="22"/>
+                <w:szCs w:val="22"/>
+              </w:rPr>
+              <w:t>3</w:t>
             </w:r>
           </w:p>
         </w:tc>
@@ -3182,7 +3326,31 @@
                 <w:sz w:val="22"/>
                 <w:szCs w:val="22"/>
               </w:rPr>
-              <w:t>18/02</w:t>
+              <w:t>1</w:t>
+            </w:r>
+            <w:r>
+              <w:rPr>
+                <w:rFonts w:asciiTheme="minorHAnsi" w:hAnsiTheme="minorHAnsi" w:cstheme="minorHAnsi"/>
+                <w:sz w:val="22"/>
+                <w:szCs w:val="22"/>
+              </w:rPr>
+              <w:t>2</w:t>
+            </w:r>
+            <w:r>
+              <w:rPr>
+                <w:rFonts w:asciiTheme="minorHAnsi" w:hAnsiTheme="minorHAnsi" w:cstheme="minorHAnsi"/>
+                <w:sz w:val="22"/>
+                <w:szCs w:val="22"/>
+              </w:rPr>
+              <w:t>/0</w:t>
+            </w:r>
+            <w:r>
+              <w:rPr>
+                <w:rFonts w:asciiTheme="minorHAnsi" w:hAnsiTheme="minorHAnsi" w:cstheme="minorHAnsi"/>
+                <w:sz w:val="22"/>
+                <w:szCs w:val="22"/>
+              </w:rPr>
+              <w:t>3</w:t>
             </w:r>
           </w:p>
         </w:tc>
@@ -3206,7 +3374,31 @@
                 <w:sz w:val="22"/>
                 <w:szCs w:val="22"/>
               </w:rPr>
-              <w:t>19/02</w:t>
+              <w:t>1</w:t>
+            </w:r>
+            <w:r>
+              <w:rPr>
+                <w:rFonts w:asciiTheme="minorHAnsi" w:hAnsiTheme="minorHAnsi" w:cstheme="minorHAnsi"/>
+                <w:sz w:val="22"/>
+                <w:szCs w:val="22"/>
+              </w:rPr>
+              <w:t>3</w:t>
+            </w:r>
+            <w:r>
+              <w:rPr>
+                <w:rFonts w:asciiTheme="minorHAnsi" w:hAnsiTheme="minorHAnsi" w:cstheme="minorHAnsi"/>
+                <w:sz w:val="22"/>
+                <w:szCs w:val="22"/>
+              </w:rPr>
+              <w:t>/0</w:t>
+            </w:r>
+            <w:r>
+              <w:rPr>
+                <w:rFonts w:asciiTheme="minorHAnsi" w:hAnsiTheme="minorHAnsi" w:cstheme="minorHAnsi"/>
+                <w:sz w:val="22"/>
+                <w:szCs w:val="22"/>
+              </w:rPr>
+              <w:t>3</w:t>
             </w:r>
           </w:p>
         </w:tc>
@@ -3323,7 +3515,31 @@
                 <w:sz w:val="22"/>
                 <w:szCs w:val="22"/>
               </w:rPr>
-              <w:t>18/02</w:t>
+              <w:t>1</w:t>
+            </w:r>
+            <w:r>
+              <w:rPr>
+                <w:rFonts w:asciiTheme="minorHAnsi" w:hAnsiTheme="minorHAnsi" w:cstheme="minorHAnsi"/>
+                <w:sz w:val="22"/>
+                <w:szCs w:val="22"/>
+              </w:rPr>
+              <w:t>2</w:t>
+            </w:r>
+            <w:r>
+              <w:rPr>
+                <w:rFonts w:asciiTheme="minorHAnsi" w:hAnsiTheme="minorHAnsi" w:cstheme="minorHAnsi"/>
+                <w:sz w:val="22"/>
+                <w:szCs w:val="22"/>
+              </w:rPr>
+              <w:t>/0</w:t>
+            </w:r>
+            <w:r>
+              <w:rPr>
+                <w:rFonts w:asciiTheme="minorHAnsi" w:hAnsiTheme="minorHAnsi" w:cstheme="minorHAnsi"/>
+                <w:sz w:val="22"/>
+                <w:szCs w:val="22"/>
+              </w:rPr>
+              <w:t>3</w:t>
             </w:r>
           </w:p>
         </w:tc>
@@ -3347,7 +3563,31 @@
                 <w:sz w:val="22"/>
                 <w:szCs w:val="22"/>
               </w:rPr>
-              <w:t>19/02</w:t>
+              <w:t>1</w:t>
+            </w:r>
+            <w:r>
+              <w:rPr>
+                <w:rFonts w:asciiTheme="minorHAnsi" w:hAnsiTheme="minorHAnsi" w:cstheme="minorHAnsi"/>
+                <w:sz w:val="22"/>
+                <w:szCs w:val="22"/>
+              </w:rPr>
+              <w:t>3</w:t>
+            </w:r>
+            <w:r>
+              <w:rPr>
+                <w:rFonts w:asciiTheme="minorHAnsi" w:hAnsiTheme="minorHAnsi" w:cstheme="minorHAnsi"/>
+                <w:sz w:val="22"/>
+                <w:szCs w:val="22"/>
+              </w:rPr>
+              <w:t>/0</w:t>
+            </w:r>
+            <w:r>
+              <w:rPr>
+                <w:rFonts w:asciiTheme="minorHAnsi" w:hAnsiTheme="minorHAnsi" w:cstheme="minorHAnsi"/>
+                <w:sz w:val="22"/>
+                <w:szCs w:val="22"/>
+              </w:rPr>
+              <w:t>3</w:t>
             </w:r>
           </w:p>
         </w:tc>
@@ -3468,7 +3708,31 @@
                 <w:sz w:val="22"/>
                 <w:szCs w:val="22"/>
               </w:rPr>
-              <w:t>19/02</w:t>
+              <w:t>1</w:t>
+            </w:r>
+            <w:r>
+              <w:rPr>
+                <w:rFonts w:asciiTheme="minorHAnsi" w:hAnsiTheme="minorHAnsi" w:cstheme="minorHAnsi"/>
+                <w:sz w:val="22"/>
+                <w:szCs w:val="22"/>
+              </w:rPr>
+              <w:t>3</w:t>
+            </w:r>
+            <w:r>
+              <w:rPr>
+                <w:rFonts w:asciiTheme="minorHAnsi" w:hAnsiTheme="minorHAnsi" w:cstheme="minorHAnsi"/>
+                <w:sz w:val="22"/>
+                <w:szCs w:val="22"/>
+              </w:rPr>
+              <w:t>/0</w:t>
+            </w:r>
+            <w:r>
+              <w:rPr>
+                <w:rFonts w:asciiTheme="minorHAnsi" w:hAnsiTheme="minorHAnsi" w:cstheme="minorHAnsi"/>
+                <w:sz w:val="22"/>
+                <w:szCs w:val="22"/>
+              </w:rPr>
+              <w:t>3</w:t>
             </w:r>
           </w:p>
         </w:tc>
@@ -3492,7 +3756,23 @@
                 <w:sz w:val="22"/>
                 <w:szCs w:val="22"/>
               </w:rPr>
-              <w:t>25/02</w:t>
+              <w:t>19</w:t>
+            </w:r>
+            <w:r>
+              <w:rPr>
+                <w:rFonts w:asciiTheme="minorHAnsi" w:hAnsiTheme="minorHAnsi" w:cstheme="minorHAnsi"/>
+                <w:sz w:val="22"/>
+                <w:szCs w:val="22"/>
+              </w:rPr>
+              <w:t>/0</w:t>
+            </w:r>
+            <w:r>
+              <w:rPr>
+                <w:rFonts w:asciiTheme="minorHAnsi" w:hAnsiTheme="minorHAnsi" w:cstheme="minorHAnsi"/>
+                <w:sz w:val="22"/>
+                <w:szCs w:val="22"/>
+              </w:rPr>
+              <w:t>3</w:t>
             </w:r>
           </w:p>
         </w:tc>
@@ -3600,7 +3880,31 @@
                 <w:sz w:val="22"/>
                 <w:szCs w:val="22"/>
               </w:rPr>
-              <w:t>19/02</w:t>
+              <w:t>1</w:t>
+            </w:r>
+            <w:r>
+              <w:rPr>
+                <w:rFonts w:asciiTheme="minorHAnsi" w:hAnsiTheme="minorHAnsi" w:cstheme="minorHAnsi"/>
+                <w:sz w:val="22"/>
+                <w:szCs w:val="22"/>
+              </w:rPr>
+              <w:t>3</w:t>
+            </w:r>
+            <w:r>
+              <w:rPr>
+                <w:rFonts w:asciiTheme="minorHAnsi" w:hAnsiTheme="minorHAnsi" w:cstheme="minorHAnsi"/>
+                <w:sz w:val="22"/>
+                <w:szCs w:val="22"/>
+              </w:rPr>
+              <w:t>/0</w:t>
+            </w:r>
+            <w:r>
+              <w:rPr>
+                <w:rFonts w:asciiTheme="minorHAnsi" w:hAnsiTheme="minorHAnsi" w:cstheme="minorHAnsi"/>
+                <w:sz w:val="22"/>
+                <w:szCs w:val="22"/>
+              </w:rPr>
+              <w:t>3</w:t>
             </w:r>
           </w:p>
         </w:tc>
@@ -3624,7 +3928,23 @@
                 <w:sz w:val="22"/>
                 <w:szCs w:val="22"/>
               </w:rPr>
-              <w:t>23/02</w:t>
+              <w:t>17</w:t>
+            </w:r>
+            <w:r>
+              <w:rPr>
+                <w:rFonts w:asciiTheme="minorHAnsi" w:hAnsiTheme="minorHAnsi" w:cstheme="minorHAnsi"/>
+                <w:sz w:val="22"/>
+                <w:szCs w:val="22"/>
+              </w:rPr>
+              <w:t>/0</w:t>
+            </w:r>
+            <w:r>
+              <w:rPr>
+                <w:rFonts w:asciiTheme="minorHAnsi" w:hAnsiTheme="minorHAnsi" w:cstheme="minorHAnsi"/>
+                <w:sz w:val="22"/>
+                <w:szCs w:val="22"/>
+              </w:rPr>
+              <w:t>3</w:t>
             </w:r>
           </w:p>
         </w:tc>
@@ -3741,7 +4061,23 @@
                 <w:sz w:val="22"/>
                 <w:szCs w:val="22"/>
               </w:rPr>
-              <w:t>23/02</w:t>
+              <w:t>17</w:t>
+            </w:r>
+            <w:r>
+              <w:rPr>
+                <w:rFonts w:asciiTheme="minorHAnsi" w:hAnsiTheme="minorHAnsi" w:cstheme="minorHAnsi"/>
+                <w:sz w:val="22"/>
+                <w:szCs w:val="22"/>
+              </w:rPr>
+              <w:t>/0</w:t>
+            </w:r>
+            <w:r>
+              <w:rPr>
+                <w:rFonts w:asciiTheme="minorHAnsi" w:hAnsiTheme="minorHAnsi" w:cstheme="minorHAnsi"/>
+                <w:sz w:val="22"/>
+                <w:szCs w:val="22"/>
+              </w:rPr>
+              <w:t>3</w:t>
             </w:r>
           </w:p>
         </w:tc>
@@ -3765,7 +4101,23 @@
                 <w:sz w:val="22"/>
                 <w:szCs w:val="22"/>
               </w:rPr>
-              <w:t>24/02</w:t>
+              <w:t>18</w:t>
+            </w:r>
+            <w:r>
+              <w:rPr>
+                <w:rFonts w:asciiTheme="minorHAnsi" w:hAnsiTheme="minorHAnsi" w:cstheme="minorHAnsi"/>
+                <w:sz w:val="22"/>
+                <w:szCs w:val="22"/>
+              </w:rPr>
+              <w:t>/0</w:t>
+            </w:r>
+            <w:r>
+              <w:rPr>
+                <w:rFonts w:asciiTheme="minorHAnsi" w:hAnsiTheme="minorHAnsi" w:cstheme="minorHAnsi"/>
+                <w:sz w:val="22"/>
+                <w:szCs w:val="22"/>
+              </w:rPr>
+              <w:t>3</w:t>
             </w:r>
           </w:p>
         </w:tc>
@@ -3882,7 +4234,15 @@
                 <w:sz w:val="22"/>
                 <w:szCs w:val="22"/>
               </w:rPr>
-              <w:t>2</w:t>
+              <w:t>17</w:t>
+            </w:r>
+            <w:r>
+              <w:rPr>
+                <w:rFonts w:asciiTheme="minorHAnsi" w:hAnsiTheme="minorHAnsi" w:cstheme="minorHAnsi"/>
+                <w:sz w:val="22"/>
+                <w:szCs w:val="22"/>
+              </w:rPr>
+              <w:t>/0</w:t>
             </w:r>
             <w:r>
               <w:rPr>
@@ -3892,14 +4252,6 @@
               </w:rPr>
               <w:t>3</w:t>
             </w:r>
-            <w:r>
-              <w:rPr>
-                <w:rFonts w:asciiTheme="minorHAnsi" w:hAnsiTheme="minorHAnsi" w:cstheme="minorHAnsi"/>
-                <w:sz w:val="22"/>
-                <w:szCs w:val="22"/>
-              </w:rPr>
-              <w:t>/02</w:t>
-            </w:r>
           </w:p>
         </w:tc>
         <w:tc>
@@ -3922,23 +4274,23 @@
                 <w:sz w:val="22"/>
                 <w:szCs w:val="22"/>
               </w:rPr>
-              <w:t>2</w:t>
-            </w:r>
-            <w:r>
-              <w:rPr>
-                <w:rFonts w:asciiTheme="minorHAnsi" w:hAnsiTheme="minorHAnsi" w:cstheme="minorHAnsi"/>
-                <w:sz w:val="22"/>
-                <w:szCs w:val="22"/>
-              </w:rPr>
-              <w:t>4</w:t>
-            </w:r>
-            <w:r>
-              <w:rPr>
-                <w:rFonts w:asciiTheme="minorHAnsi" w:hAnsiTheme="minorHAnsi" w:cstheme="minorHAnsi"/>
-                <w:sz w:val="22"/>
-                <w:szCs w:val="22"/>
-              </w:rPr>
-              <w:t>/02</w:t>
+              <w:t>18</w:t>
+            </w:r>
+            <w:r>
+              <w:rPr>
+                <w:rFonts w:asciiTheme="minorHAnsi" w:hAnsiTheme="minorHAnsi" w:cstheme="minorHAnsi"/>
+                <w:sz w:val="22"/>
+                <w:szCs w:val="22"/>
+              </w:rPr>
+              <w:t>/0</w:t>
+            </w:r>
+            <w:r>
+              <w:rPr>
+                <w:rFonts w:asciiTheme="minorHAnsi" w:hAnsiTheme="minorHAnsi" w:cstheme="minorHAnsi"/>
+                <w:sz w:val="22"/>
+                <w:szCs w:val="22"/>
+              </w:rPr>
+              <w:t>3</w:t>
             </w:r>
           </w:p>
         </w:tc>
@@ -4057,23 +4409,23 @@
                 <w:sz w:val="22"/>
                 <w:szCs w:val="22"/>
               </w:rPr>
-              <w:t>2</w:t>
-            </w:r>
-            <w:r>
-              <w:rPr>
-                <w:rFonts w:asciiTheme="minorHAnsi" w:hAnsiTheme="minorHAnsi" w:cstheme="minorHAnsi"/>
-                <w:sz w:val="22"/>
-                <w:szCs w:val="22"/>
-              </w:rPr>
-              <w:t>4</w:t>
-            </w:r>
-            <w:r>
-              <w:rPr>
-                <w:rFonts w:asciiTheme="minorHAnsi" w:hAnsiTheme="minorHAnsi" w:cstheme="minorHAnsi"/>
-                <w:sz w:val="22"/>
-                <w:szCs w:val="22"/>
-              </w:rPr>
-              <w:t>/02</w:t>
+              <w:t>18</w:t>
+            </w:r>
+            <w:r>
+              <w:rPr>
+                <w:rFonts w:asciiTheme="minorHAnsi" w:hAnsiTheme="minorHAnsi" w:cstheme="minorHAnsi"/>
+                <w:sz w:val="22"/>
+                <w:szCs w:val="22"/>
+              </w:rPr>
+              <w:t>/0</w:t>
+            </w:r>
+            <w:r>
+              <w:rPr>
+                <w:rFonts w:asciiTheme="minorHAnsi" w:hAnsiTheme="minorHAnsi" w:cstheme="minorHAnsi"/>
+                <w:sz w:val="22"/>
+                <w:szCs w:val="22"/>
+              </w:rPr>
+              <w:t>3</w:t>
             </w:r>
           </w:p>
         </w:tc>
@@ -4098,7 +4450,23 @@
                 <w:sz w:val="22"/>
                 <w:szCs w:val="22"/>
               </w:rPr>
-              <w:t>25/02</w:t>
+              <w:t>19</w:t>
+            </w:r>
+            <w:r>
+              <w:rPr>
+                <w:rFonts w:asciiTheme="minorHAnsi" w:hAnsiTheme="minorHAnsi" w:cstheme="minorHAnsi"/>
+                <w:sz w:val="22"/>
+                <w:szCs w:val="22"/>
+              </w:rPr>
+              <w:t>/0</w:t>
+            </w:r>
+            <w:r>
+              <w:rPr>
+                <w:rFonts w:asciiTheme="minorHAnsi" w:hAnsiTheme="minorHAnsi" w:cstheme="minorHAnsi"/>
+                <w:sz w:val="22"/>
+                <w:szCs w:val="22"/>
+              </w:rPr>
+              <w:t>3</w:t>
             </w:r>
           </w:p>
         </w:tc>
@@ -4254,7 +4622,23 @@
                 <w:sz w:val="22"/>
                 <w:szCs w:val="22"/>
               </w:rPr>
-              <w:t>24/02</w:t>
+              <w:t>18</w:t>
+            </w:r>
+            <w:r>
+              <w:rPr>
+                <w:rFonts w:asciiTheme="minorHAnsi" w:hAnsiTheme="minorHAnsi" w:cstheme="minorHAnsi"/>
+                <w:sz w:val="22"/>
+                <w:szCs w:val="22"/>
+              </w:rPr>
+              <w:t>/0</w:t>
+            </w:r>
+            <w:r>
+              <w:rPr>
+                <w:rFonts w:asciiTheme="minorHAnsi" w:hAnsiTheme="minorHAnsi" w:cstheme="minorHAnsi"/>
+                <w:sz w:val="22"/>
+                <w:szCs w:val="22"/>
+              </w:rPr>
+              <w:t>3</w:t>
             </w:r>
           </w:p>
         </w:tc>
@@ -4278,7 +4662,23 @@
                 <w:sz w:val="22"/>
                 <w:szCs w:val="22"/>
               </w:rPr>
-              <w:t>25/02</w:t>
+              <w:t>19</w:t>
+            </w:r>
+            <w:r>
+              <w:rPr>
+                <w:rFonts w:asciiTheme="minorHAnsi" w:hAnsiTheme="minorHAnsi" w:cstheme="minorHAnsi"/>
+                <w:sz w:val="22"/>
+                <w:szCs w:val="22"/>
+              </w:rPr>
+              <w:t>/0</w:t>
+            </w:r>
+            <w:r>
+              <w:rPr>
+                <w:rFonts w:asciiTheme="minorHAnsi" w:hAnsiTheme="minorHAnsi" w:cstheme="minorHAnsi"/>
+                <w:sz w:val="22"/>
+                <w:szCs w:val="22"/>
+              </w:rPr>
+              <w:t>3</w:t>
             </w:r>
           </w:p>
         </w:tc>
@@ -4401,13 +4801,102 @@
                 <w:szCs w:val="22"/>
                 <w:lang w:val="es-AR"/>
               </w:rPr>
+              <w:t>19</w:t>
+            </w:r>
+            <w:r>
+              <w:rPr>
+                <w:rFonts w:asciiTheme="minorHAnsi" w:hAnsiTheme="minorHAnsi" w:cstheme="minorHAnsi"/>
+                <w:sz w:val="22"/>
+                <w:szCs w:val="22"/>
+                <w:lang w:val="es-AR"/>
+              </w:rPr>
+              <w:t>/0</w:t>
+            </w:r>
+            <w:r>
+              <w:rPr>
+                <w:rFonts w:asciiTheme="minorHAnsi" w:hAnsiTheme="minorHAnsi" w:cstheme="minorHAnsi"/>
+                <w:sz w:val="22"/>
+                <w:szCs w:val="22"/>
+                <w:lang w:val="es-AR"/>
+              </w:rPr>
+              <w:t>3</w:t>
+            </w:r>
+          </w:p>
+        </w:tc>
+        <w:tc>
+          <w:tcPr>
+            <w:tcW w:w="440" w:type="pct"/>
+            <w:vAlign w:val="center"/>
+          </w:tcPr>
+          <w:p>
+            <w:pPr>
+              <w:jc w:val="center"/>
+              <w:rPr>
+                <w:rFonts w:asciiTheme="minorHAnsi" w:hAnsiTheme="minorHAnsi" w:cstheme="minorHAnsi"/>
+                <w:sz w:val="22"/>
+                <w:szCs w:val="22"/>
+                <w:lang w:val="es-AR"/>
+              </w:rPr>
+            </w:pPr>
+            <w:r>
+              <w:rPr>
+                <w:rFonts w:asciiTheme="minorHAnsi" w:hAnsiTheme="minorHAnsi" w:cstheme="minorHAnsi"/>
+                <w:sz w:val="22"/>
+                <w:szCs w:val="22"/>
+                <w:lang w:val="es-AR"/>
+              </w:rPr>
+              <w:t>20</w:t>
+            </w:r>
+            <w:r>
+              <w:rPr>
+                <w:rFonts w:asciiTheme="minorHAnsi" w:hAnsiTheme="minorHAnsi" w:cstheme="minorHAnsi"/>
+                <w:sz w:val="22"/>
+                <w:szCs w:val="22"/>
+                <w:lang w:val="es-AR"/>
+              </w:rPr>
+              <w:t>/0</w:t>
+            </w:r>
+            <w:r>
+              <w:rPr>
+                <w:rFonts w:asciiTheme="minorHAnsi" w:hAnsiTheme="minorHAnsi" w:cstheme="minorHAnsi"/>
+                <w:sz w:val="22"/>
+                <w:szCs w:val="22"/>
+                <w:lang w:val="es-AR"/>
+              </w:rPr>
+              <w:t>3</w:t>
+            </w:r>
+          </w:p>
+        </w:tc>
+        <w:tc>
+          <w:tcPr>
+            <w:tcW w:w="674" w:type="pct"/>
+            <w:vAlign w:val="center"/>
+          </w:tcPr>
+          <w:p>
+            <w:pPr>
+              <w:jc w:val="center"/>
+              <w:rPr>
+                <w:rFonts w:asciiTheme="minorHAnsi" w:hAnsiTheme="minorHAnsi" w:cstheme="minorHAnsi"/>
+                <w:color w:val="000000" w:themeColor="text1"/>
+                <w:sz w:val="22"/>
+                <w:szCs w:val="22"/>
+                <w:lang w:val="es-AR"/>
+              </w:rPr>
+            </w:pPr>
+            <w:r>
+              <w:rPr>
+                <w:rFonts w:asciiTheme="minorHAnsi" w:hAnsiTheme="minorHAnsi" w:cstheme="minorHAnsi"/>
+                <w:sz w:val="22"/>
+                <w:szCs w:val="22"/>
+                <w:lang w:val="es-AR"/>
+              </w:rPr>
               <w:t>25/02</w:t>
             </w:r>
           </w:p>
         </w:tc>
         <w:tc>
           <w:tcPr>
-            <w:tcW w:w="440" w:type="pct"/>
+            <w:tcW w:w="648" w:type="pct"/>
             <w:vAlign w:val="center"/>
           </w:tcPr>
           <w:p>
@@ -4415,6 +4904,7 @@
               <w:jc w:val="center"/>
               <w:rPr>
                 <w:rFonts w:asciiTheme="minorHAnsi" w:hAnsiTheme="minorHAnsi" w:cstheme="minorHAnsi"/>
+                <w:color w:val="000000" w:themeColor="text1"/>
                 <w:sz w:val="22"/>
                 <w:szCs w:val="22"/>
                 <w:lang w:val="es-AR"/>
@@ -4429,42 +4919,6 @@
               </w:rPr>
               <w:t>26/02</w:t>
             </w:r>
-          </w:p>
-        </w:tc>
-        <w:tc>
-          <w:tcPr>
-            <w:tcW w:w="674" w:type="pct"/>
-            <w:vAlign w:val="center"/>
-          </w:tcPr>
-          <w:p>
-            <w:pPr>
-              <w:jc w:val="center"/>
-              <w:rPr>
-                <w:rFonts w:asciiTheme="minorHAnsi" w:hAnsiTheme="minorHAnsi" w:cstheme="minorHAnsi"/>
-                <w:color w:val="000000" w:themeColor="text1"/>
-                <w:sz w:val="22"/>
-                <w:szCs w:val="22"/>
-                <w:lang w:val="es-AR"/>
-              </w:rPr>
-            </w:pPr>
-          </w:p>
-        </w:tc>
-        <w:tc>
-          <w:tcPr>
-            <w:tcW w:w="648" w:type="pct"/>
-            <w:vAlign w:val="center"/>
-          </w:tcPr>
-          <w:p>
-            <w:pPr>
-              <w:jc w:val="center"/>
-              <w:rPr>
-                <w:rFonts w:asciiTheme="minorHAnsi" w:hAnsiTheme="minorHAnsi" w:cstheme="minorHAnsi"/>
-                <w:color w:val="000000" w:themeColor="text1"/>
-                <w:sz w:val="22"/>
-                <w:szCs w:val="22"/>
-                <w:lang w:val="es-AR"/>
-              </w:rPr>
-            </w:pPr>
           </w:p>
         </w:tc>
         <w:tc>
@@ -4538,7 +4992,25 @@
                 <w:szCs w:val="22"/>
                 <w:lang w:val="es-AR"/>
               </w:rPr>
-              <w:t>25/02</w:t>
+              <w:t>19</w:t>
+            </w:r>
+            <w:r>
+              <w:rPr>
+                <w:rFonts w:asciiTheme="minorHAnsi" w:hAnsiTheme="minorHAnsi" w:cstheme="minorHAnsi"/>
+                <w:sz w:val="22"/>
+                <w:szCs w:val="22"/>
+                <w:lang w:val="es-AR"/>
+              </w:rPr>
+              <w:t>/0</w:t>
+            </w:r>
+            <w:r>
+              <w:rPr>
+                <w:rFonts w:asciiTheme="minorHAnsi" w:hAnsiTheme="minorHAnsi" w:cstheme="minorHAnsi"/>
+                <w:sz w:val="22"/>
+                <w:szCs w:val="22"/>
+                <w:lang w:val="es-AR"/>
+              </w:rPr>
+              <w:t>3</w:t>
             </w:r>
           </w:p>
         </w:tc>
@@ -4564,7 +5036,25 @@
                 <w:szCs w:val="22"/>
                 <w:lang w:val="es-AR"/>
               </w:rPr>
-              <w:t>26/02</w:t>
+              <w:t>20</w:t>
+            </w:r>
+            <w:r>
+              <w:rPr>
+                <w:rFonts w:asciiTheme="minorHAnsi" w:hAnsiTheme="minorHAnsi" w:cstheme="minorHAnsi"/>
+                <w:sz w:val="22"/>
+                <w:szCs w:val="22"/>
+                <w:lang w:val="es-AR"/>
+              </w:rPr>
+              <w:t>/0</w:t>
+            </w:r>
+            <w:r>
+              <w:rPr>
+                <w:rFonts w:asciiTheme="minorHAnsi" w:hAnsiTheme="minorHAnsi" w:cstheme="minorHAnsi"/>
+                <w:sz w:val="22"/>
+                <w:szCs w:val="22"/>
+                <w:lang w:val="es-AR"/>
+              </w:rPr>
+              <w:t>3</w:t>
             </w:r>
           </w:p>
         </w:tc>
@@ -4685,7 +5175,25 @@
                 <w:szCs w:val="22"/>
                 <w:lang w:val="es-AR"/>
               </w:rPr>
-              <w:t>25/02</w:t>
+              <w:t>19</w:t>
+            </w:r>
+            <w:r>
+              <w:rPr>
+                <w:rFonts w:asciiTheme="minorHAnsi" w:hAnsiTheme="minorHAnsi" w:cstheme="minorHAnsi"/>
+                <w:sz w:val="22"/>
+                <w:szCs w:val="22"/>
+                <w:lang w:val="es-AR"/>
+              </w:rPr>
+              <w:t>/0</w:t>
+            </w:r>
+            <w:r>
+              <w:rPr>
+                <w:rFonts w:asciiTheme="minorHAnsi" w:hAnsiTheme="minorHAnsi" w:cstheme="minorHAnsi"/>
+                <w:sz w:val="22"/>
+                <w:szCs w:val="22"/>
+                <w:lang w:val="es-AR"/>
+              </w:rPr>
+              <w:t>3</w:t>
             </w:r>
           </w:p>
         </w:tc>
@@ -4711,7 +5219,25 @@
                 <w:szCs w:val="22"/>
                 <w:lang w:val="es-AR"/>
               </w:rPr>
-              <w:t>26/02</w:t>
+              <w:t>20</w:t>
+            </w:r>
+            <w:r>
+              <w:rPr>
+                <w:rFonts w:asciiTheme="minorHAnsi" w:hAnsiTheme="minorHAnsi" w:cstheme="minorHAnsi"/>
+                <w:sz w:val="22"/>
+                <w:szCs w:val="22"/>
+                <w:lang w:val="es-AR"/>
+              </w:rPr>
+              <w:t>/0</w:t>
+            </w:r>
+            <w:r>
+              <w:rPr>
+                <w:rFonts w:asciiTheme="minorHAnsi" w:hAnsiTheme="minorHAnsi" w:cstheme="minorHAnsi"/>
+                <w:sz w:val="22"/>
+                <w:szCs w:val="22"/>
+                <w:lang w:val="es-AR"/>
+              </w:rPr>
+              <w:t>3</w:t>
             </w:r>
           </w:p>
         </w:tc>
@@ -4834,7 +5360,25 @@
                 <w:szCs w:val="22"/>
                 <w:lang w:val="es-AR"/>
               </w:rPr>
-              <w:t>25/02</w:t>
+              <w:t>19</w:t>
+            </w:r>
+            <w:r>
+              <w:rPr>
+                <w:rFonts w:asciiTheme="minorHAnsi" w:hAnsiTheme="minorHAnsi" w:cstheme="minorHAnsi"/>
+                <w:sz w:val="22"/>
+                <w:szCs w:val="22"/>
+                <w:lang w:val="es-AR"/>
+              </w:rPr>
+              <w:t>/0</w:t>
+            </w:r>
+            <w:r>
+              <w:rPr>
+                <w:rFonts w:asciiTheme="minorHAnsi" w:hAnsiTheme="minorHAnsi" w:cstheme="minorHAnsi"/>
+                <w:sz w:val="22"/>
+                <w:szCs w:val="22"/>
+                <w:lang w:val="es-AR"/>
+              </w:rPr>
+              <w:t>3</w:t>
             </w:r>
           </w:p>
         </w:tc>
@@ -4860,7 +5404,25 @@
                 <w:szCs w:val="22"/>
                 <w:lang w:val="es-AR"/>
               </w:rPr>
-              <w:t>26/02</w:t>
+              <w:t>20</w:t>
+            </w:r>
+            <w:r>
+              <w:rPr>
+                <w:rFonts w:asciiTheme="minorHAnsi" w:hAnsiTheme="minorHAnsi" w:cstheme="minorHAnsi"/>
+                <w:sz w:val="22"/>
+                <w:szCs w:val="22"/>
+                <w:lang w:val="es-AR"/>
+              </w:rPr>
+              <w:t>/0</w:t>
+            </w:r>
+            <w:r>
+              <w:rPr>
+                <w:rFonts w:asciiTheme="minorHAnsi" w:hAnsiTheme="minorHAnsi" w:cstheme="minorHAnsi"/>
+                <w:sz w:val="22"/>
+                <w:szCs w:val="22"/>
+                <w:lang w:val="es-AR"/>
+              </w:rPr>
+              <w:t>3</w:t>
             </w:r>
           </w:p>
         </w:tc>
@@ -4983,7 +5545,25 @@
                 <w:szCs w:val="22"/>
                 <w:lang w:val="es-AR"/>
               </w:rPr>
-              <w:t>25/02</w:t>
+              <w:t>19</w:t>
+            </w:r>
+            <w:r>
+              <w:rPr>
+                <w:rFonts w:asciiTheme="minorHAnsi" w:hAnsiTheme="minorHAnsi" w:cstheme="minorHAnsi"/>
+                <w:sz w:val="22"/>
+                <w:szCs w:val="22"/>
+                <w:lang w:val="es-AR"/>
+              </w:rPr>
+              <w:t>/0</w:t>
+            </w:r>
+            <w:r>
+              <w:rPr>
+                <w:rFonts w:asciiTheme="minorHAnsi" w:hAnsiTheme="minorHAnsi" w:cstheme="minorHAnsi"/>
+                <w:sz w:val="22"/>
+                <w:szCs w:val="22"/>
+                <w:lang w:val="es-AR"/>
+              </w:rPr>
+              <w:t>3</w:t>
             </w:r>
           </w:p>
         </w:tc>
@@ -5009,7 +5589,25 @@
                 <w:szCs w:val="22"/>
                 <w:lang w:val="es-AR"/>
               </w:rPr>
-              <w:t>26/02</w:t>
+              <w:t>20</w:t>
+            </w:r>
+            <w:r>
+              <w:rPr>
+                <w:rFonts w:asciiTheme="minorHAnsi" w:hAnsiTheme="minorHAnsi" w:cstheme="minorHAnsi"/>
+                <w:sz w:val="22"/>
+                <w:szCs w:val="22"/>
+                <w:lang w:val="es-AR"/>
+              </w:rPr>
+              <w:t>/0</w:t>
+            </w:r>
+            <w:r>
+              <w:rPr>
+                <w:rFonts w:asciiTheme="minorHAnsi" w:hAnsiTheme="minorHAnsi" w:cstheme="minorHAnsi"/>
+                <w:sz w:val="22"/>
+                <w:szCs w:val="22"/>
+                <w:lang w:val="es-AR"/>
+              </w:rPr>
+              <w:t>3</w:t>
             </w:r>
           </w:p>
         </w:tc>
@@ -5132,7 +5730,34 @@
                 <w:szCs w:val="22"/>
                 <w:lang w:val="es-AR"/>
               </w:rPr>
-              <w:t>26/02</w:t>
+              <w:t>2</w:t>
+            </w:r>
+            <w:r>
+              <w:rPr>
+                <w:rFonts w:asciiTheme="minorHAnsi" w:hAnsiTheme="minorHAnsi" w:cstheme="minorHAnsi"/>
+                <w:sz w:val="22"/>
+                <w:szCs w:val="22"/>
+                <w:lang w:val="es-AR"/>
+              </w:rPr>
+              <w:t>0</w:t>
+            </w:r>
+            <w:r>
+              <w:rPr>
+                <w:rFonts w:asciiTheme="minorHAnsi" w:hAnsiTheme="minorHAnsi" w:cstheme="minorHAnsi"/>
+                <w:sz w:val="22"/>
+                <w:szCs w:val="22"/>
+                <w:lang w:val="es-AR"/>
+              </w:rPr>
+              <w:t>/0</w:t>
+            </w:r>
+            <w:r>
+              <w:rPr>
+                <w:rFonts w:asciiTheme="minorHAnsi" w:hAnsiTheme="minorHAnsi" w:cstheme="minorHAnsi"/>
+                <w:sz w:val="22"/>
+                <w:szCs w:val="22"/>
+                <w:lang w:val="es-AR"/>
+              </w:rPr>
+              <w:t>3</w:t>
             </w:r>
           </w:p>
         </w:tc>
@@ -5158,7 +5783,34 @@
                 <w:szCs w:val="22"/>
                 <w:lang w:val="es-AR"/>
               </w:rPr>
-              <w:t>26/02</w:t>
+              <w:t>2</w:t>
+            </w:r>
+            <w:r>
+              <w:rPr>
+                <w:rFonts w:asciiTheme="minorHAnsi" w:hAnsiTheme="minorHAnsi" w:cstheme="minorHAnsi"/>
+                <w:sz w:val="22"/>
+                <w:szCs w:val="22"/>
+                <w:lang w:val="es-AR"/>
+              </w:rPr>
+              <w:t>0</w:t>
+            </w:r>
+            <w:r>
+              <w:rPr>
+                <w:rFonts w:asciiTheme="minorHAnsi" w:hAnsiTheme="minorHAnsi" w:cstheme="minorHAnsi"/>
+                <w:sz w:val="22"/>
+                <w:szCs w:val="22"/>
+                <w:lang w:val="es-AR"/>
+              </w:rPr>
+              <w:t>/0</w:t>
+            </w:r>
+            <w:r>
+              <w:rPr>
+                <w:rFonts w:asciiTheme="minorHAnsi" w:hAnsiTheme="minorHAnsi" w:cstheme="minorHAnsi"/>
+                <w:sz w:val="22"/>
+                <w:szCs w:val="22"/>
+                <w:lang w:val="es-AR"/>
+              </w:rPr>
+              <w:t>3</w:t>
             </w:r>
           </w:p>
         </w:tc>
@@ -5279,7 +5931,34 @@
                 <w:szCs w:val="22"/>
                 <w:lang w:val="es-AR"/>
               </w:rPr>
-              <w:t>26/02</w:t>
+              <w:t>2</w:t>
+            </w:r>
+            <w:r>
+              <w:rPr>
+                <w:rFonts w:asciiTheme="minorHAnsi" w:hAnsiTheme="minorHAnsi" w:cstheme="minorHAnsi"/>
+                <w:sz w:val="22"/>
+                <w:szCs w:val="22"/>
+                <w:lang w:val="es-AR"/>
+              </w:rPr>
+              <w:t>0</w:t>
+            </w:r>
+            <w:r>
+              <w:rPr>
+                <w:rFonts w:asciiTheme="minorHAnsi" w:hAnsiTheme="minorHAnsi" w:cstheme="minorHAnsi"/>
+                <w:sz w:val="22"/>
+                <w:szCs w:val="22"/>
+                <w:lang w:val="es-AR"/>
+              </w:rPr>
+              <w:t>/0</w:t>
+            </w:r>
+            <w:r>
+              <w:rPr>
+                <w:rFonts w:asciiTheme="minorHAnsi" w:hAnsiTheme="minorHAnsi" w:cstheme="minorHAnsi"/>
+                <w:sz w:val="22"/>
+                <w:szCs w:val="22"/>
+                <w:lang w:val="es-AR"/>
+              </w:rPr>
+              <w:t>3</w:t>
             </w:r>
           </w:p>
         </w:tc>
@@ -5305,7 +5984,34 @@
                 <w:szCs w:val="22"/>
                 <w:lang w:val="es-AR"/>
               </w:rPr>
-              <w:t>26/02</w:t>
+              <w:t>2</w:t>
+            </w:r>
+            <w:r>
+              <w:rPr>
+                <w:rFonts w:asciiTheme="minorHAnsi" w:hAnsiTheme="minorHAnsi" w:cstheme="minorHAnsi"/>
+                <w:sz w:val="22"/>
+                <w:szCs w:val="22"/>
+                <w:lang w:val="es-AR"/>
+              </w:rPr>
+              <w:t>0</w:t>
+            </w:r>
+            <w:r>
+              <w:rPr>
+                <w:rFonts w:asciiTheme="minorHAnsi" w:hAnsiTheme="minorHAnsi" w:cstheme="minorHAnsi"/>
+                <w:sz w:val="22"/>
+                <w:szCs w:val="22"/>
+                <w:lang w:val="es-AR"/>
+              </w:rPr>
+              <w:t>/0</w:t>
+            </w:r>
+            <w:r>
+              <w:rPr>
+                <w:rFonts w:asciiTheme="minorHAnsi" w:hAnsiTheme="minorHAnsi" w:cstheme="minorHAnsi"/>
+                <w:sz w:val="22"/>
+                <w:szCs w:val="22"/>
+                <w:lang w:val="es-AR"/>
+              </w:rPr>
+              <w:t>3</w:t>
             </w:r>
           </w:p>
         </w:tc>
@@ -5858,7 +6564,7 @@
       </w:r>
       <w:bookmarkEnd w:id="9"/>
       <w:r>
-        <w:t>10/02/2025</w:t>
+        <w:t>[Fecha]</w:t>
       </w:r>
     </w:p>
     <w:p>

</xml_diff>

<commit_message>
docs: corregir plan de iteracion C6
</commit_message>
<xml_diff>
--- a/3. Etapa de construcción/Iteración 6/Plan de iteración/Plan de Iteración C6_Vesta Risk Manager_T-Code.docx
+++ b/3. Etapa de construcción/Iteración 6/Plan de iteración/Plan de Iteración C6_Vesta Risk Manager_T-Code.docx
@@ -2571,7 +2571,17 @@
                 <w:sz w:val="22"/>
                 <w:szCs w:val="22"/>
               </w:rPr>
-              <w:t>: Administrar categorías de riesgo</w:t>
+              <w:t xml:space="preserve">: </w:t>
+            </w:r>
+            <w:r>
+              <w:rPr>
+                <w:rFonts w:asciiTheme="minorHAnsi" w:hAnsiTheme="minorHAnsi" w:cstheme="minorHAnsi"/>
+                <w:b/>
+                <w:bCs/>
+                <w:sz w:val="22"/>
+                <w:szCs w:val="22"/>
+              </w:rPr>
+              <w:t>Realizar y solicitar informes</w:t>
             </w:r>
           </w:p>
         </w:tc>
@@ -3684,7 +3694,17 @@
                 <w:sz w:val="22"/>
                 <w:szCs w:val="22"/>
               </w:rPr>
-              <w:t>Realizar implementación del CU6: Realizar y solicitar informes</w:t>
+              <w:t xml:space="preserve">Realizar implementación del CU6: </w:t>
+            </w:r>
+            <w:r>
+              <w:rPr>
+                <w:rFonts w:asciiTheme="minorHAnsi" w:hAnsiTheme="minorHAnsi" w:cstheme="minorHAnsi"/>
+                <w:b/>
+                <w:bCs/>
+                <w:sz w:val="22"/>
+                <w:szCs w:val="22"/>
+              </w:rPr>
+              <w:t>Administrar categorías de riesgo</w:t>
             </w:r>
           </w:p>
         </w:tc>
@@ -4883,15 +4903,6 @@
                 <w:lang w:val="es-AR"/>
               </w:rPr>
             </w:pPr>
-            <w:r>
-              <w:rPr>
-                <w:rFonts w:asciiTheme="minorHAnsi" w:hAnsiTheme="minorHAnsi" w:cstheme="minorHAnsi"/>
-                <w:sz w:val="22"/>
-                <w:szCs w:val="22"/>
-                <w:lang w:val="es-AR"/>
-              </w:rPr>
-              <w:t>25/02</w:t>
-            </w:r>
           </w:p>
         </w:tc>
         <w:tc>
@@ -4910,15 +4921,6 @@
                 <w:lang w:val="es-AR"/>
               </w:rPr>
             </w:pPr>
-            <w:r>
-              <w:rPr>
-                <w:rFonts w:asciiTheme="minorHAnsi" w:hAnsiTheme="minorHAnsi" w:cstheme="minorHAnsi"/>
-                <w:sz w:val="22"/>
-                <w:szCs w:val="22"/>
-                <w:lang w:val="es-AR"/>
-              </w:rPr>
-              <w:t>26/02</w:t>
-            </w:r>
           </w:p>
         </w:tc>
         <w:tc>

</xml_diff>